<commit_message>
Clase 27/08/2024 avance creacion base de datos
</commit_message>
<xml_diff>
--- a/1. Planear/Historia de Usuario Épica.docx
+++ b/1. Planear/Historia de Usuario Épica.docx
@@ -4,7 +4,7 @@
   <w:body>
     <w:p>
       <w:pPr>
-        <w:pStyle w:val="Ttulo1"/>
+        <w:pStyle w:val="Heading1"/>
       </w:pPr>
       <w:r>
         <w:t xml:space="preserve">Historia de Usuario </w:t>
@@ -21,31 +21,19 @@
     </w:p>
     <w:p>
       <w:r>
-        <w:t xml:space="preserve">Historia de Usuario </w:t>
-      </w:r>
-      <w:r>
-        <w:t>Épica</w:t>
+        <w:t>Historia de Usuario Épica</w:t>
       </w:r>
     </w:p>
     <w:p/>
     <w:p>
       <w:r>
-        <w:t xml:space="preserve">1. Nombre del proyecto: </w:t>
-      </w:r>
-      <w:r>
-        <w:t>Envía</w:t>
+        <w:t>1. Nombre del proyecto: Envía</w:t>
       </w:r>
     </w:p>
     <w:p/>
     <w:p>
       <w:r>
-        <w:t xml:space="preserve">2. Proceso: </w:t>
-      </w:r>
-      <w:r>
-        <w:t>Envió</w:t>
-      </w:r>
-      <w:r>
-        <w:t xml:space="preserve"> de paquetes</w:t>
+        <w:t>2. Proceso: Envió de paquetes</w:t>
       </w:r>
     </w:p>
     <w:p/>
@@ -63,43 +51,13 @@
     <w:p/>
     <w:p>
       <w:r>
-        <w:t xml:space="preserve">5. </w:t>
-      </w:r>
-      <w:r>
-        <w:t>Misión</w:t>
-      </w:r>
-      <w:r>
-        <w:t xml:space="preserve">: La en empresa </w:t>
-      </w:r>
-      <w:r>
-        <w:t>envía</w:t>
-      </w:r>
-      <w:r>
-        <w:t xml:space="preserve"> se encarga de la entrega de paquetes de manera eficiente a </w:t>
-      </w:r>
-      <w:r>
-        <w:t>diferente cliente</w:t>
-      </w:r>
-      <w:r>
-        <w:t xml:space="preserve"> de manera regional.</w:t>
+        <w:t>5. Misión: La en empresa envía se encarga de la entrega de paquetes de manera eficiente a diferente cliente de manera regional.</w:t>
       </w:r>
     </w:p>
     <w:p/>
     <w:p>
       <w:r>
-        <w:t xml:space="preserve">6.Vision: La empresa </w:t>
-      </w:r>
-      <w:r>
-        <w:t>envía</w:t>
-      </w:r>
-      <w:r>
-        <w:t xml:space="preserve"> se proyecta como una empresa reconocida a nivel nacional por su calidad en </w:t>
-      </w:r>
-      <w:r>
-        <w:t>e</w:t>
-      </w:r>
-      <w:r>
-        <w:t>l servicio.</w:t>
+        <w:t>6.Vision: La empresa envía se proyecta como una empresa reconocida a nivel nacional por su calidad en el servicio.</w:t>
       </w:r>
     </w:p>
     <w:p/>
@@ -278,7 +236,13 @@
         <w:t>Fidelización</w:t>
       </w:r>
       <w:r>
-        <w:t xml:space="preserve"> Cliente] - (Consumidor, Tipo Documento, Tipo Genero, Tipo Estado), gestionar la </w:t>
+        <w:t xml:space="preserve"> Cliente] - (C</w:t>
+      </w:r>
+      <w:r>
+        <w:t>liente</w:t>
+      </w:r>
+      <w:r>
+        <w:t xml:space="preserve">, Tipo Documento, Tipo Genero, Tipo Estado), gestionar la </w:t>
       </w:r>
       <w:r>
         <w:t>información</w:t>
@@ -374,29 +338,6 @@
       </w:r>
     </w:p>
     <w:p/>
-    <w:p>
-      <w:r>
-        <w:t>13. Objetos de Alto Valor</w:t>
-      </w:r>
-    </w:p>
-    <w:p/>
-    <w:p>
-      <w:r>
-        <w:t>14. Entidades de Alto Valor</w:t>
-      </w:r>
-    </w:p>
-    <w:p/>
-    <w:p>
-      <w:r>
-        <w:t>15. Atributos Calidad</w:t>
-      </w:r>
-    </w:p>
-    <w:p/>
-    <w:p>
-      <w:r>
-        <w:t>16. Valores Significativos</w:t>
-      </w:r>
-    </w:p>
     <w:sectPr>
       <w:pgSz w:w="12240" w:h="15840"/>
       <w:pgMar w:top="1417" w:right="1701" w:bottom="1417" w:left="1701" w:header="708" w:footer="708" w:gutter="0"/>
@@ -808,11 +749,11 @@
     <w:name w:val="Normal"/>
     <w:qFormat/>
   </w:style>
-  <w:style w:type="paragraph" w:styleId="Ttulo1">
+  <w:style w:type="paragraph" w:styleId="Heading1">
     <w:name w:val="heading 1"/>
     <w:basedOn w:val="Normal"/>
     <w:next w:val="Normal"/>
-    <w:link w:val="Ttulo1Car"/>
+    <w:link w:val="Heading1Char"/>
     <w:uiPriority w:val="9"/>
     <w:qFormat/>
     <w:rsid w:val="00947B6C"/>
@@ -829,11 +770,11 @@
       <w:szCs w:val="40"/>
     </w:rPr>
   </w:style>
-  <w:style w:type="paragraph" w:styleId="Ttulo2">
+  <w:style w:type="paragraph" w:styleId="Heading2">
     <w:name w:val="heading 2"/>
     <w:basedOn w:val="Normal"/>
     <w:next w:val="Normal"/>
-    <w:link w:val="Ttulo2Car"/>
+    <w:link w:val="Heading2Char"/>
     <w:uiPriority w:val="9"/>
     <w:semiHidden/>
     <w:unhideWhenUsed/>
@@ -852,11 +793,11 @@
       <w:szCs w:val="32"/>
     </w:rPr>
   </w:style>
-  <w:style w:type="paragraph" w:styleId="Ttulo3">
+  <w:style w:type="paragraph" w:styleId="Heading3">
     <w:name w:val="heading 3"/>
     <w:basedOn w:val="Normal"/>
     <w:next w:val="Normal"/>
-    <w:link w:val="Ttulo3Car"/>
+    <w:link w:val="Heading3Char"/>
     <w:uiPriority w:val="9"/>
     <w:semiHidden/>
     <w:unhideWhenUsed/>
@@ -875,11 +816,11 @@
       <w:szCs w:val="28"/>
     </w:rPr>
   </w:style>
-  <w:style w:type="paragraph" w:styleId="Ttulo4">
+  <w:style w:type="paragraph" w:styleId="Heading4">
     <w:name w:val="heading 4"/>
     <w:basedOn w:val="Normal"/>
     <w:next w:val="Normal"/>
-    <w:link w:val="Ttulo4Car"/>
+    <w:link w:val="Heading4Char"/>
     <w:uiPriority w:val="9"/>
     <w:semiHidden/>
     <w:unhideWhenUsed/>
@@ -898,11 +839,11 @@
       <w:color w:val="0F4761" w:themeColor="accent1" w:themeShade="BF"/>
     </w:rPr>
   </w:style>
-  <w:style w:type="paragraph" w:styleId="Ttulo5">
+  <w:style w:type="paragraph" w:styleId="Heading5">
     <w:name w:val="heading 5"/>
     <w:basedOn w:val="Normal"/>
     <w:next w:val="Normal"/>
-    <w:link w:val="Ttulo5Car"/>
+    <w:link w:val="Heading5Char"/>
     <w:uiPriority w:val="9"/>
     <w:semiHidden/>
     <w:unhideWhenUsed/>
@@ -919,11 +860,11 @@
       <w:color w:val="0F4761" w:themeColor="accent1" w:themeShade="BF"/>
     </w:rPr>
   </w:style>
-  <w:style w:type="paragraph" w:styleId="Ttulo6">
+  <w:style w:type="paragraph" w:styleId="Heading6">
     <w:name w:val="heading 6"/>
     <w:basedOn w:val="Normal"/>
     <w:next w:val="Normal"/>
-    <w:link w:val="Ttulo6Car"/>
+    <w:link w:val="Heading6Char"/>
     <w:uiPriority w:val="9"/>
     <w:semiHidden/>
     <w:unhideWhenUsed/>
@@ -942,11 +883,11 @@
       <w:color w:val="595959" w:themeColor="text1" w:themeTint="A6"/>
     </w:rPr>
   </w:style>
-  <w:style w:type="paragraph" w:styleId="Ttulo7">
+  <w:style w:type="paragraph" w:styleId="Heading7">
     <w:name w:val="heading 7"/>
     <w:basedOn w:val="Normal"/>
     <w:next w:val="Normal"/>
-    <w:link w:val="Ttulo7Car"/>
+    <w:link w:val="Heading7Char"/>
     <w:uiPriority w:val="9"/>
     <w:semiHidden/>
     <w:unhideWhenUsed/>
@@ -963,11 +904,11 @@
       <w:color w:val="595959" w:themeColor="text1" w:themeTint="A6"/>
     </w:rPr>
   </w:style>
-  <w:style w:type="paragraph" w:styleId="Ttulo8">
+  <w:style w:type="paragraph" w:styleId="Heading8">
     <w:name w:val="heading 8"/>
     <w:basedOn w:val="Normal"/>
     <w:next w:val="Normal"/>
-    <w:link w:val="Ttulo8Car"/>
+    <w:link w:val="Heading8Char"/>
     <w:uiPriority w:val="9"/>
     <w:semiHidden/>
     <w:unhideWhenUsed/>
@@ -986,11 +927,11 @@
       <w:color w:val="272727" w:themeColor="text1" w:themeTint="D8"/>
     </w:rPr>
   </w:style>
-  <w:style w:type="paragraph" w:styleId="Ttulo9">
+  <w:style w:type="paragraph" w:styleId="Heading9">
     <w:name w:val="heading 9"/>
     <w:basedOn w:val="Normal"/>
     <w:next w:val="Normal"/>
-    <w:link w:val="Ttulo9Car"/>
+    <w:link w:val="Heading9Char"/>
     <w:uiPriority w:val="9"/>
     <w:semiHidden/>
     <w:unhideWhenUsed/>
@@ -1007,13 +948,13 @@
       <w:color w:val="272727" w:themeColor="text1" w:themeTint="D8"/>
     </w:rPr>
   </w:style>
-  <w:style w:type="character" w:default="1" w:styleId="Fuentedeprrafopredeter">
+  <w:style w:type="character" w:default="1" w:styleId="DefaultParagraphFont">
     <w:name w:val="Default Paragraph Font"/>
     <w:uiPriority w:val="1"/>
     <w:semiHidden/>
     <w:unhideWhenUsed/>
   </w:style>
-  <w:style w:type="table" w:default="1" w:styleId="Tablanormal">
+  <w:style w:type="table" w:default="1" w:styleId="TableNormal">
     <w:name w:val="Normal Table"/>
     <w:uiPriority w:val="99"/>
     <w:semiHidden/>
@@ -1028,16 +969,16 @@
       </w:tblCellMar>
     </w:tblPr>
   </w:style>
-  <w:style w:type="numbering" w:default="1" w:styleId="Sinlista">
+  <w:style w:type="numbering" w:default="1" w:styleId="NoList">
     <w:name w:val="No List"/>
     <w:uiPriority w:val="99"/>
     <w:semiHidden/>
     <w:unhideWhenUsed/>
   </w:style>
-  <w:style w:type="character" w:customStyle="1" w:styleId="Ttulo1Car">
-    <w:name w:val="Título 1 Car"/>
-    <w:basedOn w:val="Fuentedeprrafopredeter"/>
-    <w:link w:val="Ttulo1"/>
+  <w:style w:type="character" w:customStyle="1" w:styleId="Heading1Char">
+    <w:name w:val="Heading 1 Char"/>
+    <w:basedOn w:val="DefaultParagraphFont"/>
+    <w:link w:val="Heading1"/>
     <w:uiPriority w:val="9"/>
     <w:rsid w:val="00947B6C"/>
     <w:rPr>
@@ -1047,10 +988,10 @@
       <w:szCs w:val="40"/>
     </w:rPr>
   </w:style>
-  <w:style w:type="character" w:customStyle="1" w:styleId="Ttulo2Car">
-    <w:name w:val="Título 2 Car"/>
-    <w:basedOn w:val="Fuentedeprrafopredeter"/>
-    <w:link w:val="Ttulo2"/>
+  <w:style w:type="character" w:customStyle="1" w:styleId="Heading2Char">
+    <w:name w:val="Heading 2 Char"/>
+    <w:basedOn w:val="DefaultParagraphFont"/>
+    <w:link w:val="Heading2"/>
     <w:uiPriority w:val="9"/>
     <w:semiHidden/>
     <w:rsid w:val="00947B6C"/>
@@ -1061,10 +1002,10 @@
       <w:szCs w:val="32"/>
     </w:rPr>
   </w:style>
-  <w:style w:type="character" w:customStyle="1" w:styleId="Ttulo3Car">
-    <w:name w:val="Título 3 Car"/>
-    <w:basedOn w:val="Fuentedeprrafopredeter"/>
-    <w:link w:val="Ttulo3"/>
+  <w:style w:type="character" w:customStyle="1" w:styleId="Heading3Char">
+    <w:name w:val="Heading 3 Char"/>
+    <w:basedOn w:val="DefaultParagraphFont"/>
+    <w:link w:val="Heading3"/>
     <w:uiPriority w:val="9"/>
     <w:semiHidden/>
     <w:rsid w:val="00947B6C"/>
@@ -1075,10 +1016,10 @@
       <w:szCs w:val="28"/>
     </w:rPr>
   </w:style>
-  <w:style w:type="character" w:customStyle="1" w:styleId="Ttulo4Car">
-    <w:name w:val="Título 4 Car"/>
-    <w:basedOn w:val="Fuentedeprrafopredeter"/>
-    <w:link w:val="Ttulo4"/>
+  <w:style w:type="character" w:customStyle="1" w:styleId="Heading4Char">
+    <w:name w:val="Heading 4 Char"/>
+    <w:basedOn w:val="DefaultParagraphFont"/>
+    <w:link w:val="Heading4"/>
     <w:uiPriority w:val="9"/>
     <w:semiHidden/>
     <w:rsid w:val="00947B6C"/>
@@ -1089,10 +1030,10 @@
       <w:color w:val="0F4761" w:themeColor="accent1" w:themeShade="BF"/>
     </w:rPr>
   </w:style>
-  <w:style w:type="character" w:customStyle="1" w:styleId="Ttulo5Car">
-    <w:name w:val="Título 5 Car"/>
-    <w:basedOn w:val="Fuentedeprrafopredeter"/>
-    <w:link w:val="Ttulo5"/>
+  <w:style w:type="character" w:customStyle="1" w:styleId="Heading5Char">
+    <w:name w:val="Heading 5 Char"/>
+    <w:basedOn w:val="DefaultParagraphFont"/>
+    <w:link w:val="Heading5"/>
     <w:uiPriority w:val="9"/>
     <w:semiHidden/>
     <w:rsid w:val="00947B6C"/>
@@ -1101,10 +1042,10 @@
       <w:color w:val="0F4761" w:themeColor="accent1" w:themeShade="BF"/>
     </w:rPr>
   </w:style>
-  <w:style w:type="character" w:customStyle="1" w:styleId="Ttulo6Car">
-    <w:name w:val="Título 6 Car"/>
-    <w:basedOn w:val="Fuentedeprrafopredeter"/>
-    <w:link w:val="Ttulo6"/>
+  <w:style w:type="character" w:customStyle="1" w:styleId="Heading6Char">
+    <w:name w:val="Heading 6 Char"/>
+    <w:basedOn w:val="DefaultParagraphFont"/>
+    <w:link w:val="Heading6"/>
     <w:uiPriority w:val="9"/>
     <w:semiHidden/>
     <w:rsid w:val="00947B6C"/>
@@ -1115,10 +1056,10 @@
       <w:color w:val="595959" w:themeColor="text1" w:themeTint="A6"/>
     </w:rPr>
   </w:style>
-  <w:style w:type="character" w:customStyle="1" w:styleId="Ttulo7Car">
-    <w:name w:val="Título 7 Car"/>
-    <w:basedOn w:val="Fuentedeprrafopredeter"/>
-    <w:link w:val="Ttulo7"/>
+  <w:style w:type="character" w:customStyle="1" w:styleId="Heading7Char">
+    <w:name w:val="Heading 7 Char"/>
+    <w:basedOn w:val="DefaultParagraphFont"/>
+    <w:link w:val="Heading7"/>
     <w:uiPriority w:val="9"/>
     <w:semiHidden/>
     <w:rsid w:val="00947B6C"/>
@@ -1127,10 +1068,10 @@
       <w:color w:val="595959" w:themeColor="text1" w:themeTint="A6"/>
     </w:rPr>
   </w:style>
-  <w:style w:type="character" w:customStyle="1" w:styleId="Ttulo8Car">
-    <w:name w:val="Título 8 Car"/>
-    <w:basedOn w:val="Fuentedeprrafopredeter"/>
-    <w:link w:val="Ttulo8"/>
+  <w:style w:type="character" w:customStyle="1" w:styleId="Heading8Char">
+    <w:name w:val="Heading 8 Char"/>
+    <w:basedOn w:val="DefaultParagraphFont"/>
+    <w:link w:val="Heading8"/>
     <w:uiPriority w:val="9"/>
     <w:semiHidden/>
     <w:rsid w:val="00947B6C"/>
@@ -1141,10 +1082,10 @@
       <w:color w:val="272727" w:themeColor="text1" w:themeTint="D8"/>
     </w:rPr>
   </w:style>
-  <w:style w:type="character" w:customStyle="1" w:styleId="Ttulo9Car">
-    <w:name w:val="Título 9 Car"/>
-    <w:basedOn w:val="Fuentedeprrafopredeter"/>
-    <w:link w:val="Ttulo9"/>
+  <w:style w:type="character" w:customStyle="1" w:styleId="Heading9Char">
+    <w:name w:val="Heading 9 Char"/>
+    <w:basedOn w:val="DefaultParagraphFont"/>
+    <w:link w:val="Heading9"/>
     <w:uiPriority w:val="9"/>
     <w:semiHidden/>
     <w:rsid w:val="00947B6C"/>
@@ -1153,11 +1094,11 @@
       <w:color w:val="272727" w:themeColor="text1" w:themeTint="D8"/>
     </w:rPr>
   </w:style>
-  <w:style w:type="paragraph" w:styleId="Ttulo">
+  <w:style w:type="paragraph" w:styleId="Title">
     <w:name w:val="Title"/>
     <w:basedOn w:val="Normal"/>
     <w:next w:val="Normal"/>
-    <w:link w:val="TtuloCar"/>
+    <w:link w:val="TitleChar"/>
     <w:uiPriority w:val="10"/>
     <w:qFormat/>
     <w:rsid w:val="00947B6C"/>
@@ -1173,10 +1114,10 @@
       <w:szCs w:val="56"/>
     </w:rPr>
   </w:style>
-  <w:style w:type="character" w:customStyle="1" w:styleId="TtuloCar">
-    <w:name w:val="Título Car"/>
-    <w:basedOn w:val="Fuentedeprrafopredeter"/>
-    <w:link w:val="Ttulo"/>
+  <w:style w:type="character" w:customStyle="1" w:styleId="TitleChar">
+    <w:name w:val="Title Char"/>
+    <w:basedOn w:val="DefaultParagraphFont"/>
+    <w:link w:val="Title"/>
     <w:uiPriority w:val="10"/>
     <w:rsid w:val="00947B6C"/>
     <w:rPr>
@@ -1187,11 +1128,11 @@
       <w:szCs w:val="56"/>
     </w:rPr>
   </w:style>
-  <w:style w:type="paragraph" w:styleId="Subttulo">
+  <w:style w:type="paragraph" w:styleId="Subtitle">
     <w:name w:val="Subtitle"/>
     <w:basedOn w:val="Normal"/>
     <w:next w:val="Normal"/>
-    <w:link w:val="SubttuloCar"/>
+    <w:link w:val="SubtitleChar"/>
     <w:uiPriority w:val="11"/>
     <w:qFormat/>
     <w:rsid w:val="00947B6C"/>
@@ -1208,10 +1149,10 @@
       <w:szCs w:val="28"/>
     </w:rPr>
   </w:style>
-  <w:style w:type="character" w:customStyle="1" w:styleId="SubttuloCar">
-    <w:name w:val="Subtítulo Car"/>
-    <w:basedOn w:val="Fuentedeprrafopredeter"/>
-    <w:link w:val="Subttulo"/>
+  <w:style w:type="character" w:customStyle="1" w:styleId="SubtitleChar">
+    <w:name w:val="Subtitle Char"/>
+    <w:basedOn w:val="DefaultParagraphFont"/>
+    <w:link w:val="Subtitle"/>
     <w:uiPriority w:val="11"/>
     <w:rsid w:val="00947B6C"/>
     <w:rPr>
@@ -1222,11 +1163,11 @@
       <w:szCs w:val="28"/>
     </w:rPr>
   </w:style>
-  <w:style w:type="paragraph" w:styleId="Cita">
+  <w:style w:type="paragraph" w:styleId="Quote">
     <w:name w:val="Quote"/>
     <w:basedOn w:val="Normal"/>
     <w:next w:val="Normal"/>
-    <w:link w:val="CitaCar"/>
+    <w:link w:val="QuoteChar"/>
     <w:uiPriority w:val="29"/>
     <w:qFormat/>
     <w:rsid w:val="00947B6C"/>
@@ -1240,10 +1181,10 @@
       <w:color w:val="404040" w:themeColor="text1" w:themeTint="BF"/>
     </w:rPr>
   </w:style>
-  <w:style w:type="character" w:customStyle="1" w:styleId="CitaCar">
-    <w:name w:val="Cita Car"/>
-    <w:basedOn w:val="Fuentedeprrafopredeter"/>
-    <w:link w:val="Cita"/>
+  <w:style w:type="character" w:customStyle="1" w:styleId="QuoteChar">
+    <w:name w:val="Quote Char"/>
+    <w:basedOn w:val="DefaultParagraphFont"/>
+    <w:link w:val="Quote"/>
     <w:uiPriority w:val="29"/>
     <w:rsid w:val="00947B6C"/>
     <w:rPr>
@@ -1252,7 +1193,7 @@
       <w:color w:val="404040" w:themeColor="text1" w:themeTint="BF"/>
     </w:rPr>
   </w:style>
-  <w:style w:type="paragraph" w:styleId="Prrafodelista">
+  <w:style w:type="paragraph" w:styleId="ListParagraph">
     <w:name w:val="List Paragraph"/>
     <w:basedOn w:val="Normal"/>
     <w:uiPriority w:val="34"/>
@@ -1263,9 +1204,9 @@
       <w:contextualSpacing/>
     </w:pPr>
   </w:style>
-  <w:style w:type="character" w:styleId="nfasisintenso">
+  <w:style w:type="character" w:styleId="IntenseEmphasis">
     <w:name w:val="Intense Emphasis"/>
-    <w:basedOn w:val="Fuentedeprrafopredeter"/>
+    <w:basedOn w:val="DefaultParagraphFont"/>
     <w:uiPriority w:val="21"/>
     <w:qFormat/>
     <w:rsid w:val="00947B6C"/>
@@ -1275,11 +1216,11 @@
       <w:color w:val="0F4761" w:themeColor="accent1" w:themeShade="BF"/>
     </w:rPr>
   </w:style>
-  <w:style w:type="paragraph" w:styleId="Citadestacada">
+  <w:style w:type="paragraph" w:styleId="IntenseQuote">
     <w:name w:val="Intense Quote"/>
     <w:basedOn w:val="Normal"/>
     <w:next w:val="Normal"/>
-    <w:link w:val="CitadestacadaCar"/>
+    <w:link w:val="IntenseQuoteChar"/>
     <w:uiPriority w:val="30"/>
     <w:qFormat/>
     <w:rsid w:val="00947B6C"/>
@@ -1298,10 +1239,10 @@
       <w:color w:val="0F4761" w:themeColor="accent1" w:themeShade="BF"/>
     </w:rPr>
   </w:style>
-  <w:style w:type="character" w:customStyle="1" w:styleId="CitadestacadaCar">
-    <w:name w:val="Cita destacada Car"/>
-    <w:basedOn w:val="Fuentedeprrafopredeter"/>
-    <w:link w:val="Citadestacada"/>
+  <w:style w:type="character" w:customStyle="1" w:styleId="IntenseQuoteChar">
+    <w:name w:val="Intense Quote Char"/>
+    <w:basedOn w:val="DefaultParagraphFont"/>
+    <w:link w:val="IntenseQuote"/>
     <w:uiPriority w:val="30"/>
     <w:rsid w:val="00947B6C"/>
     <w:rPr>
@@ -1310,9 +1251,9 @@
       <w:color w:val="0F4761" w:themeColor="accent1" w:themeShade="BF"/>
     </w:rPr>
   </w:style>
-  <w:style w:type="character" w:styleId="Referenciaintensa">
+  <w:style w:type="character" w:styleId="IntenseReference">
     <w:name w:val="Intense Reference"/>
-    <w:basedOn w:val="Fuentedeprrafopredeter"/>
+    <w:basedOn w:val="DefaultParagraphFont"/>
     <w:uiPriority w:val="32"/>
     <w:qFormat/>
     <w:rsid w:val="00947B6C"/>

</xml_diff>